<commit_message>
Planteamiento de la estrategia
</commit_message>
<xml_diff>
--- a/Parcial informática.docx
+++ b/Parcial informática.docx
@@ -1,99 +1,131 @@
 
 <file path=word/document.xml><?xml version="1.0" encoding="utf-8"?>
-<w:document xmlns:wpc="http://schemas.microsoft.com/office/word/2010/wordprocessingCanvas" xmlns:cx="http://schemas.microsoft.com/office/drawing/2014/chartex" xmlns:cx1="http://schemas.microsoft.com/office/drawing/2015/9/8/chartex" xmlns:cx2="http://schemas.microsoft.com/office/drawing/2015/10/21/chartex" xmlns:cx3="http://schemas.microsoft.com/office/drawing/2016/5/9/chartex" xmlns:cx4="http://schemas.microsoft.com/office/drawing/2016/5/10/chartex" xmlns:cx5="http://schemas.microsoft.com/office/drawing/2016/5/11/chartex" xmlns:cx6="http://schemas.microsoft.com/office/drawing/2016/5/12/chartex" xmlns:cx7="http://schemas.microsoft.com/office/drawing/2016/5/13/chartex" xmlns:cx8="http://schemas.microsoft.com/office/drawing/2016/5/14/chartex" xmlns:mc="http://schemas.openxmlformats.org/markup-compatibility/2006" xmlns:aink="http://schemas.microsoft.com/office/drawing/2016/ink" xmlns:am3d="http://schemas.microsoft.com/office/drawing/2017/model3d" xmlns:o="urn:schemas-microsoft-com:office:office" xmlns:oel="http://schemas.microsoft.com/office/2019/extlst" xmlns:r="http://schemas.openxmlformats.org/officeDocument/2006/relationships" xmlns:m="http://schemas.openxmlformats.org/officeDocument/2006/math" xmlns:v="urn:schemas-microsoft-com:vml" xmlns:wp14="http://schemas.microsoft.com/office/word/2010/wordprocessingDrawing" xmlns:wp="http://schemas.openxmlformats.org/drawingml/2006/wordprocessingDrawing" xmlns:w10="urn:schemas-microsoft-com:office:word" xmlns:w="http://schemas.openxmlformats.org/wordprocessingml/2006/main" xmlns:w14="http://schemas.microsoft.com/office/word/2010/wordml" xmlns:w15="http://schemas.microsoft.com/office/word/2012/wordml" xmlns:w16cex="http://schemas.microsoft.com/office/word/2018/wordml/cex" xmlns:w16cid="http://schemas.microsoft.com/office/word/2016/wordml/cid" xmlns:w16="http://schemas.microsoft.com/office/word/2018/wordml" xmlns:w16du="http://schemas.microsoft.com/office/word/2023/wordml/word16du" xmlns:w16sdtdh="http://schemas.microsoft.com/office/word/2020/wordml/sdtdatahash" xmlns:w16se="http://schemas.microsoft.com/office/word/2015/wordml/symex" xmlns:wpg="http://schemas.microsoft.com/office/word/2010/wordprocessingGroup" xmlns:wpi="http://schemas.microsoft.com/office/word/2010/wordprocessingInk" xmlns:wne="http://schemas.microsoft.com/office/word/2006/wordml" xmlns:wps="http://schemas.microsoft.com/office/word/2010/wordprocessingShape" mc:Ignorable="w14 w15 w16se w16cid w16 w16cex w16sdtdh wp14">
+<w:document xmlns:wpc="http://schemas.microsoft.com/office/word/2010/wordprocessingCanvas" xmlns:cx="http://schemas.microsoft.com/office/drawing/2014/chartex" xmlns:cx1="http://schemas.microsoft.com/office/drawing/2015/9/8/chartex" xmlns:cx2="http://schemas.microsoft.com/office/drawing/2015/10/21/chartex" xmlns:cx3="http://schemas.microsoft.com/office/drawing/2016/5/9/chartex" xmlns:cx4="http://schemas.microsoft.com/office/drawing/2016/5/10/chartex" xmlns:cx5="http://schemas.microsoft.com/office/drawing/2016/5/11/chartex" xmlns:cx6="http://schemas.microsoft.com/office/drawing/2016/5/12/chartex" xmlns:cx7="http://schemas.microsoft.com/office/drawing/2016/5/13/chartex" xmlns:cx8="http://schemas.microsoft.com/office/drawing/2016/5/14/chartex" xmlns:mc="http://schemas.openxmlformats.org/markup-compatibility/2006" xmlns:aink="http://schemas.microsoft.com/office/drawing/2016/ink" xmlns:am3d="http://schemas.microsoft.com/office/drawing/2017/model3d" xmlns:o="urn:schemas-microsoft-com:office:office" xmlns:oel="http://schemas.microsoft.com/office/2019/extlst" xmlns:r="http://schemas.openxmlformats.org/officeDocument/2006/relationships" xmlns:m="http://schemas.openxmlformats.org/officeDocument/2006/math" xmlns:v="urn:schemas-microsoft-com:vml" xmlns:wp14="http://schemas.microsoft.com/office/word/2010/wordprocessingDrawing" xmlns:wp="http://schemas.openxmlformats.org/drawingml/2006/wordprocessingDrawing" xmlns:w10="urn:schemas-microsoft-com:office:word" xmlns:w="http://schemas.openxmlformats.org/wordprocessingml/2006/main" xmlns:w14="http://schemas.microsoft.com/office/word/2010/wordml" xmlns:w15="http://schemas.microsoft.com/office/word/2012/wordml" xmlns:w16cex="http://schemas.microsoft.com/office/word/2018/wordml/cex" xmlns:w16cid="http://schemas.microsoft.com/office/word/2016/wordml/cid" xmlns:w16="http://schemas.microsoft.com/office/word/2018/wordml" xmlns:w16sdtdh="http://schemas.microsoft.com/office/word/2020/wordml/sdtdatahash" xmlns:w16se="http://schemas.microsoft.com/office/word/2015/wordml/symex" xmlns:wpg="http://schemas.microsoft.com/office/word/2010/wordprocessingGroup" xmlns:wpi="http://schemas.microsoft.com/office/word/2010/wordprocessingInk" xmlns:wne="http://schemas.microsoft.com/office/word/2006/wordml" xmlns:wps="http://schemas.microsoft.com/office/word/2010/wordprocessingShape" mc:Ignorable="w14 w15 w16se w16cid w16 w16cex w16sdtdh wp14">
   <w:body>
     <w:p>
       <w:pPr>
         <w:rPr>
-          <w:lang w:val="es-MX"/>
-        </w:rPr>
-      </w:pPr>
-      <w:r>
-        <w:rPr>
-          <w:lang w:val="es-MX"/>
-        </w:rPr>
-        <w:t>Parcial informática:</w:t>
-      </w:r>
-    </w:p>
-    <w:p>
-      <w:pPr>
-        <w:rPr>
-          <w:lang w:val="es-MX"/>
-        </w:rPr>
-      </w:pPr>
-      <w:r>
-        <w:rPr>
-          <w:lang w:val="es-MX"/>
-        </w:rPr>
-        <w:t xml:space="preserve">NOTA: solo se puede utilizar </w:t>
-      </w:r>
-      <w:proofErr w:type="spellStart"/>
-      <w:r>
-        <w:rPr>
-          <w:lang w:val="es-MX"/>
-        </w:rPr>
-        <w:t>fstream</w:t>
-      </w:r>
-      <w:proofErr w:type="spellEnd"/>
-      <w:r>
-        <w:rPr>
-          <w:lang w:val="es-MX"/>
-        </w:rPr>
-        <w:t xml:space="preserve"> (la de los archivos). Nada de </w:t>
-      </w:r>
-      <w:proofErr w:type="spellStart"/>
-      <w:r>
-        <w:rPr>
-          <w:lang w:val="es-MX"/>
-        </w:rPr>
-        <w:t>strings</w:t>
-      </w:r>
-      <w:proofErr w:type="spellEnd"/>
-      <w:r>
-        <w:rPr>
-          <w:lang w:val="es-MX"/>
-        </w:rPr>
-        <w:t xml:space="preserve">, se debe manipular la información </w:t>
-      </w:r>
-      <w:r>
-        <w:rPr>
-          <w:lang w:val="es-MX"/>
-        </w:rPr>
-        <w:t xml:space="preserve">cruda, con apuntadores y </w:t>
-      </w:r>
-      <w:proofErr w:type="spellStart"/>
-      <w:r>
-        <w:rPr>
-          <w:lang w:val="es-MX"/>
-        </w:rPr>
-        <w:t>chars</w:t>
-      </w:r>
-      <w:proofErr w:type="spellEnd"/>
-      <w:r>
-        <w:rPr>
-          <w:lang w:val="es-MX"/>
-        </w:rPr>
-        <w:t>.</w:t>
-      </w:r>
-    </w:p>
-    <w:p>
-      <w:pPr>
-        <w:rPr>
-          <w:lang w:val="es-MX"/>
-        </w:rPr>
-      </w:pPr>
-    </w:p>
-    <w:p>
-      <w:pPr>
-        <w:rPr>
-          <w:lang w:val="es-MX"/>
-        </w:rPr>
-      </w:pPr>
-      <w:r>
-        <w:rPr>
-          <w:lang w:val="es-MX"/>
-        </w:rPr>
-        <w:t>Sistema que ayude a programar nuestros horarios conforme a los créditos.</w:t>
+          <w:bCs/>
+          <w:lang w:val="es-MX"/>
+        </w:rPr>
+      </w:pPr>
+    </w:p>
+    <w:p>
+      <w:pPr>
+        <w:rPr>
+          <w:lang w:val="es-ES"/>
+        </w:rPr>
+      </w:pPr>
+      <w:r>
+        <w:rPr>
+          <w:lang w:val="es-ES"/>
+        </w:rPr>
+        <w:t xml:space="preserve">Síntesis: sistema que ayude a programar el tiempo </w:t>
+      </w:r>
+    </w:p>
+    <w:p>
+      <w:pPr>
+        <w:rPr>
+          <w:lang w:val="es-ES"/>
+        </w:rPr>
+      </w:pPr>
+      <w:r>
+        <w:rPr>
+          <w:lang w:val="es-ES"/>
+        </w:rPr>
+        <w:t xml:space="preserve"> </w:t>
+      </w:r>
+    </w:p>
+    <w:p>
+      <w:pPr>
+        <w:rPr>
+          <w:lang w:val="es-ES"/>
+        </w:rPr>
+      </w:pPr>
+      <w:r>
+        <w:rPr>
+          <w:lang w:val="es-ES"/>
+        </w:rPr>
+        <w:t>Primer módulo: Registrar información en el sistema (archivo con los cursos): Leer el archivo</w:t>
+      </w:r>
+    </w:p>
+    <w:p>
+      <w:pPr>
+        <w:rPr>
+          <w:lang w:val="es-ES"/>
+        </w:rPr>
+      </w:pPr>
+      <w:r>
+        <w:rPr>
+          <w:lang w:val="es-ES"/>
+        </w:rPr>
+        <w:t xml:space="preserve"> </w:t>
+      </w:r>
+    </w:p>
+    <w:p>
+      <w:pPr>
+        <w:rPr>
+          <w:lang w:val="es-ES"/>
+        </w:rPr>
+      </w:pPr>
+      <w:r>
+        <w:rPr>
+          <w:lang w:val="es-ES"/>
+        </w:rPr>
+        <w:t>Información de los cursos proveniente del archivo: código, nombre, horas de trabajo con docente, horas de trabajo personal, créditos</w:t>
+      </w:r>
+    </w:p>
+    <w:p>
+      <w:pPr>
+        <w:rPr>
+          <w:lang w:val="es-ES"/>
+        </w:rPr>
+      </w:pPr>
+    </w:p>
+    <w:p>
+      <w:pPr>
+        <w:rPr>
+          <w:lang w:val="es-ES"/>
+        </w:rPr>
+      </w:pPr>
+      <w:r>
+        <w:rPr>
+          <w:lang w:val="es-ES"/>
+        </w:rPr>
+        <w:t xml:space="preserve">Segundo modulo: Gestionar información: Materias y Horarios </w:t>
+      </w:r>
+    </w:p>
+    <w:p>
+      <w:pPr>
+        <w:rPr>
+          <w:lang w:val="es-ES"/>
+        </w:rPr>
+      </w:pPr>
+      <w:r>
+        <w:rPr>
+          <w:lang w:val="es-ES"/>
+        </w:rPr>
+        <w:t xml:space="preserve">El usuario brindará información al sistema de las materias matriculadas en su semestre (número de materias). Pedirá el código del curso, validará que exista en los cursos que se encuentran registrados en el archivo con el código brindado por el usuario, si el curso se encuentra, retornará las horas dictadas por el docente y con ellas, pedirá al usuario que ingrese el horario día a día hasta agotar las horas dictadas por el docente. Las acomodará en una matriz donde están los días de la semana y  las horas a partir de las 6 hasta las 22 horas. Este proceso se repetirá hasta agotar el número de materias ingresadas por el usuario. </w:t>
+      </w:r>
+    </w:p>
+    <w:p>
+      <w:pPr>
+        <w:rPr>
+          <w:lang w:val="es-ES"/>
+        </w:rPr>
+      </w:pPr>
+    </w:p>
+    <w:p>
+      <w:pPr>
+        <w:rPr>
+          <w:lang w:val="es-ES"/>
+        </w:rPr>
+      </w:pPr>
+      <w:r>
+        <w:rPr>
+          <w:lang w:val="es-ES"/>
+        </w:rPr>
+        <w:t>Al finalizar, el sistema, “Dibujará” la matriz para mostrar al usuario su horario, con esto queremos brindarle al usuario una idea de donde se encuentran los espacios disponibles para acomodar las horas de estudio, además le brindará la siguiente información:</w:t>
       </w:r>
     </w:p>
     <w:p>
@@ -101,43 +133,41 @@
         <w:pStyle w:val="Prrafodelista"/>
         <w:numPr>
           <w:ilvl w:val="0"/>
-          <w:numId w:val="1"/>
+          <w:numId w:val="8"/>
         </w:numPr>
         <w:rPr>
-          <w:lang w:val="es-MX"/>
-        </w:rPr>
-      </w:pPr>
-      <w:r>
-        <w:rPr>
-          <w:lang w:val="es-MX"/>
-        </w:rPr>
-        <w:t>Registrar información al sistema (archivo de texto)</w:t>
-      </w:r>
-    </w:p>
-    <w:p>
-      <w:pPr>
-        <w:pStyle w:val="Prrafodelista"/>
-        <w:rPr>
-          <w:lang w:val="es-MX"/>
-        </w:rPr>
-      </w:pPr>
+          <w:lang w:val="es-ES"/>
+        </w:rPr>
+      </w:pPr>
+      <w:r>
+        <w:rPr>
+          <w:lang w:val="es-ES"/>
+        </w:rPr>
+        <w:t>Número de créditos matriculado</w:t>
+      </w:r>
+      <w:r>
+        <w:rPr>
+          <w:lang w:val="es-ES"/>
+        </w:rPr>
+        <w:t>s</w:t>
+      </w:r>
     </w:p>
     <w:p>
       <w:pPr>
         <w:pStyle w:val="Prrafodelista"/>
         <w:numPr>
           <w:ilvl w:val="0"/>
-          <w:numId w:val="2"/>
+          <w:numId w:val="8"/>
         </w:numPr>
         <w:rPr>
-          <w:lang w:val="es-MX"/>
-        </w:rPr>
-      </w:pPr>
-      <w:r>
-        <w:rPr>
-          <w:lang w:val="es-MX"/>
-        </w:rPr>
-        <w:t>Cursos (materia1, materia2, materia3)</w:t>
+          <w:lang w:val="es-ES"/>
+        </w:rPr>
+      </w:pPr>
+      <w:r>
+        <w:rPr>
+          <w:lang w:val="es-ES"/>
+        </w:rPr>
+        <w:t xml:space="preserve">Horas de estudio totales </w:t>
       </w:r>
     </w:p>
     <w:p>
@@ -145,17 +175,64 @@
         <w:pStyle w:val="Prrafodelista"/>
         <w:numPr>
           <w:ilvl w:val="0"/>
-          <w:numId w:val="2"/>
+          <w:numId w:val="8"/>
         </w:numPr>
         <w:rPr>
-          <w:lang w:val="es-MX"/>
-        </w:rPr>
-      </w:pPr>
-      <w:r>
-        <w:rPr>
-          <w:lang w:val="es-MX"/>
-        </w:rPr>
-        <w:t>Código del curso</w:t>
+          <w:lang w:val="es-ES"/>
+        </w:rPr>
+      </w:pPr>
+      <w:r>
+        <w:rPr>
+          <w:lang w:val="es-ES"/>
+        </w:rPr>
+        <w:t xml:space="preserve">Horas totales asistidas por los docentes </w:t>
+      </w:r>
+    </w:p>
+    <w:p>
+      <w:pPr>
+        <w:rPr>
+          <w:lang w:val="es-ES"/>
+        </w:rPr>
+      </w:pPr>
+    </w:p>
+    <w:p>
+      <w:pPr>
+        <w:rPr>
+          <w:lang w:val="es-ES"/>
+        </w:rPr>
+      </w:pPr>
+      <w:r>
+        <w:rPr>
+          <w:lang w:val="es-ES"/>
+        </w:rPr>
+        <w:t xml:space="preserve">Tercer modulo: sugerir espacios para estudiar (Gestionar jornadas de estudio): </w:t>
+      </w:r>
+    </w:p>
+    <w:p>
+      <w:pPr>
+        <w:rPr>
+          <w:lang w:val="es-ES"/>
+        </w:rPr>
+      </w:pPr>
+      <w:r>
+        <w:rPr>
+          <w:lang w:val="es-ES"/>
+        </w:rPr>
+        <w:t xml:space="preserve">El sistema sumará el total de horas personales de estudio que debe acomodar el usuario (Suma de las horas de trabajo independiente de cada materia), mostrará al usuario el </w:t>
+      </w:r>
+      <w:proofErr w:type="spellStart"/>
+      <w:r>
+        <w:rPr>
+          <w:lang w:val="es-ES"/>
+        </w:rPr>
+        <w:t>calculo</w:t>
+      </w:r>
+      <w:proofErr w:type="spellEnd"/>
+      <w:r>
+        <w:rPr>
+          <w:lang w:val="es-ES"/>
+        </w:rPr>
+        <w:t xml:space="preserve"> de la siguiente forma: </w:t>
       </w:r>
     </w:p>
     <w:p>
@@ -163,17 +240,30 @@
         <w:pStyle w:val="Prrafodelista"/>
         <w:numPr>
           <w:ilvl w:val="0"/>
-          <w:numId w:val="2"/>
+          <w:numId w:val="9"/>
         </w:numPr>
         <w:rPr>
-          <w:lang w:val="es-MX"/>
-        </w:rPr>
-      </w:pPr>
-      <w:r>
-        <w:rPr>
-          <w:lang w:val="es-MX"/>
-        </w:rPr>
-        <w:t>Horas de trabajo asistida por el docente</w:t>
+          <w:lang w:val="es-ES"/>
+        </w:rPr>
+      </w:pPr>
+      <w:r>
+        <w:rPr>
+          <w:lang w:val="es-ES"/>
+        </w:rPr>
+        <w:t xml:space="preserve">Tienes (calculo) horas de estudio independiente, debes acomodarlas </w:t>
+      </w:r>
+    </w:p>
+    <w:p>
+      <w:pPr>
+        <w:rPr>
+          <w:lang w:val="es-ES"/>
+        </w:rPr>
+      </w:pPr>
+      <w:r>
+        <w:rPr>
+          <w:lang w:val="es-ES"/>
+        </w:rPr>
+        <w:t xml:space="preserve">Empezará con una de las materias registradas por el usuario, mostrará: </w:t>
       </w:r>
     </w:p>
     <w:p>
@@ -181,543 +271,175 @@
         <w:pStyle w:val="Prrafodelista"/>
         <w:numPr>
           <w:ilvl w:val="0"/>
-          <w:numId w:val="2"/>
+          <w:numId w:val="9"/>
         </w:numPr>
         <w:rPr>
-          <w:lang w:val="es-MX"/>
-        </w:rPr>
-      </w:pPr>
-      <w:r>
-        <w:rPr>
-          <w:lang w:val="es-MX"/>
-        </w:rPr>
-        <w:t>Horas de trabajo personal (horas semanales – horas asistidas por el docente),</w:t>
-      </w:r>
-    </w:p>
-    <w:p>
-      <w:pPr>
-        <w:pStyle w:val="Prrafodelista"/>
-        <w:numPr>
-          <w:ilvl w:val="0"/>
-          <w:numId w:val="2"/>
-        </w:numPr>
-        <w:rPr>
-          <w:lang w:val="es-MX"/>
-        </w:rPr>
-      </w:pPr>
-      <w:r>
-        <w:rPr>
-          <w:lang w:val="es-MX"/>
-        </w:rPr>
-        <w:t>Número de créditos (se deben se hacer cálculos para que las horas del docente y las horas personales estén de acuerdo con el número de créditos).</w:t>
-      </w:r>
-    </w:p>
-    <w:p>
-      <w:pPr>
-        <w:ind w:left="720"/>
-        <w:rPr>
-          <w:bCs/>
-          <w:lang w:val="es-MX"/>
-        </w:rPr>
-      </w:pPr>
-      <w:r>
-        <w:rPr>
-          <w:b/>
-          <w:lang w:val="es-MX"/>
-        </w:rPr>
-        <w:t>Ejemplo</w:t>
-      </w:r>
-      <w:r>
-        <w:rPr>
-          <w:b/>
-          <w:lang w:val="es-MX"/>
-        </w:rPr>
-        <w:t xml:space="preserve">: </w:t>
-      </w:r>
-      <w:r>
-        <w:rPr>
-          <w:bCs/>
-          <w:lang w:val="es-MX"/>
-        </w:rPr>
-        <w:t xml:space="preserve">1 </w:t>
-      </w:r>
-      <w:r>
-        <w:rPr>
-          <w:bCs/>
-          <w:lang w:val="es-MX"/>
-        </w:rPr>
-        <w:t>crédito</w:t>
-      </w:r>
-      <w:r>
-        <w:rPr>
-          <w:bCs/>
-          <w:lang w:val="es-MX"/>
-        </w:rPr>
-        <w:t xml:space="preserve"> = 48 H semestre; </w:t>
-      </w:r>
-      <w:proofErr w:type="spellStart"/>
-      <w:r>
-        <w:rPr>
-          <w:bCs/>
-          <w:lang w:val="es-MX"/>
-        </w:rPr>
-        <w:t>infor</w:t>
-      </w:r>
-      <w:proofErr w:type="spellEnd"/>
-      <w:r>
-        <w:rPr>
-          <w:bCs/>
-          <w:lang w:val="es-MX"/>
-        </w:rPr>
-        <w:t xml:space="preserve"> 4 </w:t>
-      </w:r>
-      <w:r>
-        <w:rPr>
-          <w:bCs/>
-          <w:lang w:val="es-MX"/>
-        </w:rPr>
-        <w:t>créditos</w:t>
-      </w:r>
-      <w:r>
-        <w:rPr>
-          <w:bCs/>
-          <w:lang w:val="es-MX"/>
-        </w:rPr>
-        <w:t xml:space="preserve"> = 192 H; 192/16 semanas = horas semanales; </w:t>
-      </w:r>
-    </w:p>
-    <w:p>
-      <w:pPr>
-        <w:pStyle w:val="Prrafodelista"/>
-        <w:numPr>
-          <w:ilvl w:val="0"/>
-          <w:numId w:val="1"/>
-        </w:numPr>
-        <w:rPr>
-          <w:bCs/>
-          <w:lang w:val="es-MX"/>
-        </w:rPr>
-      </w:pPr>
-      <w:r>
-        <w:rPr>
-          <w:bCs/>
-          <w:lang w:val="es-MX"/>
-        </w:rPr>
-        <w:t>Gestionar información del horario</w:t>
-      </w:r>
-      <w:r>
-        <w:rPr>
-          <w:bCs/>
-          <w:lang w:val="es-MX"/>
-        </w:rPr>
-        <w:t xml:space="preserve"> </w:t>
-      </w:r>
-      <w:r>
-        <w:rPr>
-          <w:bCs/>
-          <w:lang w:val="es-MX"/>
-        </w:rPr>
-        <w:t>(archivo</w:t>
-      </w:r>
-      <w:r>
-        <w:rPr>
-          <w:bCs/>
-          <w:lang w:val="es-MX"/>
-        </w:rPr>
-        <w:t xml:space="preserve"> de texto)</w:t>
-      </w:r>
-      <w:r>
-        <w:rPr>
-          <w:bCs/>
-          <w:lang w:val="es-MX"/>
-        </w:rPr>
-        <w:t>.</w:t>
-      </w:r>
-    </w:p>
-    <w:p>
-      <w:pPr>
-        <w:ind w:left="1080"/>
-        <w:rPr>
-          <w:bCs/>
-          <w:lang w:val="es-MX"/>
-        </w:rPr>
-      </w:pPr>
-      <w:r>
-        <w:rPr>
-          <w:bCs/>
-          <w:lang w:val="es-MX"/>
-        </w:rPr>
-        <w:t xml:space="preserve">Código (ya que gestionar información de las materias posee toda la información de la materia en </w:t>
-      </w:r>
-      <w:proofErr w:type="spellStart"/>
-      <w:r>
-        <w:rPr>
-          <w:bCs/>
-          <w:lang w:val="es-MX"/>
-        </w:rPr>
-        <w:t>si</w:t>
-      </w:r>
-      <w:proofErr w:type="spellEnd"/>
-      <w:r>
-        <w:rPr>
-          <w:bCs/>
-          <w:lang w:val="es-MX"/>
-        </w:rPr>
-        <w:t>)</w:t>
-      </w:r>
-    </w:p>
-    <w:p>
-      <w:pPr>
-        <w:ind w:left="1080"/>
-        <w:rPr>
-          <w:bCs/>
-          <w:lang w:val="es-MX"/>
-        </w:rPr>
-      </w:pPr>
-      <w:r>
-        <w:rPr>
-          <w:bCs/>
-          <w:lang w:val="es-MX"/>
-        </w:rPr>
-        <w:t>Horario: se debe leer y guardar algo como (MJ8-</w:t>
-      </w:r>
-      <w:proofErr w:type="gramStart"/>
-      <w:r>
-        <w:rPr>
-          <w:bCs/>
-          <w:lang w:val="es-MX"/>
-        </w:rPr>
-        <w:t>10  V</w:t>
-      </w:r>
-      <w:proofErr w:type="gramEnd"/>
-      <w:r>
-        <w:rPr>
-          <w:bCs/>
-          <w:lang w:val="es-MX"/>
-        </w:rPr>
-        <w:t>10-13)</w:t>
-      </w:r>
-    </w:p>
-    <w:p>
-      <w:pPr>
-        <w:rPr>
-          <w:bCs/>
-          <w:lang w:val="es-MX"/>
-        </w:rPr>
-      </w:pPr>
-    </w:p>
-    <w:p>
-      <w:pPr>
-        <w:pStyle w:val="Prrafodelista"/>
-        <w:numPr>
-          <w:ilvl w:val="0"/>
-          <w:numId w:val="1"/>
-        </w:numPr>
-        <w:rPr>
-          <w:bCs/>
-          <w:lang w:val="es-MX"/>
-        </w:rPr>
-      </w:pPr>
-      <w:r>
-        <w:rPr>
-          <w:bCs/>
-          <w:lang w:val="es-MX"/>
-        </w:rPr>
-        <w:t>Sugerir espacios de estudio (gestionar).</w:t>
-      </w:r>
-    </w:p>
-    <w:p>
-      <w:pPr>
-        <w:pStyle w:val="Prrafodelista"/>
-        <w:numPr>
-          <w:ilvl w:val="0"/>
-          <w:numId w:val="2"/>
-        </w:numPr>
-        <w:rPr>
-          <w:bCs/>
-          <w:lang w:val="es-MX"/>
-        </w:rPr>
-      </w:pPr>
-      <w:r>
-        <w:rPr>
-          <w:bCs/>
-          <w:lang w:val="es-MX"/>
-        </w:rPr>
-        <w:t xml:space="preserve">Tienes un horario de una cantidad de créditos, vas a tener que estudiar tantas horas, horas de trabajo de asistidas por un docente tienes X a la semana (se deben calcular). Te faltan acomodar Y horas (horas personales de estudio). </w:t>
-      </w:r>
-    </w:p>
-    <w:p>
-      <w:pPr>
-        <w:pStyle w:val="Prrafodelista"/>
-        <w:numPr>
-          <w:ilvl w:val="0"/>
-          <w:numId w:val="2"/>
-        </w:numPr>
-        <w:rPr>
-          <w:bCs/>
-          <w:lang w:val="es-MX"/>
-        </w:rPr>
-      </w:pPr>
-      <w:r>
-        <w:rPr>
-          <w:bCs/>
-          <w:lang w:val="es-MX"/>
-        </w:rPr>
-        <w:t>Además de sugerir espacios disponibles</w:t>
-      </w:r>
-      <w:r>
-        <w:rPr>
-          <w:bCs/>
-          <w:lang w:val="es-MX"/>
-        </w:rPr>
-        <w:t>.</w:t>
-      </w:r>
-    </w:p>
-    <w:p>
-      <w:pPr>
-        <w:pStyle w:val="Prrafodelista"/>
-        <w:numPr>
-          <w:ilvl w:val="0"/>
-          <w:numId w:val="2"/>
-        </w:numPr>
-        <w:rPr>
-          <w:bCs/>
-          <w:lang w:val="es-MX"/>
-        </w:rPr>
-      </w:pPr>
-      <w:r>
-        <w:rPr>
-          <w:bCs/>
-          <w:lang w:val="es-MX"/>
-        </w:rPr>
-        <w:t>¿Dónde desea implementar las horas?</w:t>
-      </w:r>
-      <w:r>
-        <w:rPr>
-          <w:bCs/>
-          <w:lang w:val="es-MX"/>
-        </w:rPr>
-        <w:t xml:space="preserve"> (se deben tener en cuenta los horarios de las materias, que no choquen los horarios de las materias con las jornadas de estudio).</w:t>
-      </w:r>
-    </w:p>
-    <w:p>
-      <w:pPr>
-        <w:pStyle w:val="Prrafodelista"/>
-        <w:numPr>
-          <w:ilvl w:val="0"/>
-          <w:numId w:val="2"/>
-        </w:numPr>
-        <w:rPr>
-          <w:bCs/>
-          <w:lang w:val="es-MX"/>
-        </w:rPr>
-      </w:pPr>
-      <w:r>
-        <w:rPr>
-          <w:bCs/>
-          <w:lang w:val="es-MX"/>
-        </w:rPr>
-        <w:t xml:space="preserve">Al finalizar, listo. Tiene todos los espacios de estudio registrados.  </w:t>
-      </w:r>
-    </w:p>
-    <w:p>
-      <w:pPr>
-        <w:rPr>
-          <w:bCs/>
-          <w:lang w:val="es-MX"/>
-        </w:rPr>
-      </w:pPr>
-    </w:p>
-    <w:p>
-      <w:pPr>
-        <w:ind w:left="720"/>
-        <w:rPr>
-          <w:bCs/>
-          <w:lang w:val="es-MX"/>
-        </w:rPr>
-      </w:pPr>
-      <w:r>
-        <w:rPr>
-          <w:b/>
-          <w:lang w:val="es-MX"/>
-        </w:rPr>
-        <w:t>Menú</w:t>
-      </w:r>
-      <w:r>
-        <w:rPr>
-          <w:b/>
-          <w:lang w:val="es-MX"/>
-        </w:rPr>
-        <w:t>:</w:t>
-      </w:r>
-    </w:p>
-    <w:p>
-      <w:pPr>
-        <w:pStyle w:val="Prrafodelista"/>
-        <w:numPr>
-          <w:ilvl w:val="0"/>
-          <w:numId w:val="3"/>
-        </w:numPr>
-        <w:rPr>
-          <w:bCs/>
-          <w:lang w:val="es-MX"/>
-        </w:rPr>
-      </w:pPr>
-      <w:r>
-        <w:rPr>
-          <w:bCs/>
-          <w:lang w:val="es-MX"/>
-        </w:rPr>
-        <w:t>Gestionar información de las materias. (leer y escribir)</w:t>
-      </w:r>
-      <w:r>
-        <w:rPr>
-          <w:bCs/>
-          <w:lang w:val="es-MX"/>
-        </w:rPr>
-        <w:t>.</w:t>
-      </w:r>
-    </w:p>
-    <w:p>
-      <w:pPr>
-        <w:pStyle w:val="Prrafodelista"/>
-        <w:numPr>
-          <w:ilvl w:val="0"/>
-          <w:numId w:val="4"/>
-        </w:numPr>
-        <w:rPr>
-          <w:bCs/>
-          <w:lang w:val="es-MX"/>
-        </w:rPr>
-      </w:pPr>
-      <w:r>
-        <w:rPr>
-          <w:bCs/>
-          <w:lang w:val="es-MX"/>
-        </w:rPr>
-        <w:t>Leer un archivo</w:t>
-      </w:r>
-    </w:p>
-    <w:p>
-      <w:pPr>
-        <w:pStyle w:val="Prrafodelista"/>
-        <w:numPr>
-          <w:ilvl w:val="0"/>
-          <w:numId w:val="4"/>
-        </w:numPr>
-        <w:rPr>
-          <w:bCs/>
-          <w:lang w:val="es-MX"/>
-        </w:rPr>
-      </w:pPr>
-      <w:r>
-        <w:rPr>
-          <w:bCs/>
-          <w:lang w:val="es-MX"/>
-        </w:rPr>
-        <w:t>Crear un archivo</w:t>
-      </w:r>
-    </w:p>
-    <w:p>
-      <w:pPr>
-        <w:pStyle w:val="Prrafodelista"/>
-        <w:ind w:left="1440"/>
-        <w:rPr>
-          <w:bCs/>
-          <w:lang w:val="es-MX"/>
-        </w:rPr>
-      </w:pPr>
-    </w:p>
-    <w:p>
-      <w:pPr>
-        <w:pStyle w:val="Prrafodelista"/>
-        <w:numPr>
-          <w:ilvl w:val="0"/>
-          <w:numId w:val="3"/>
-        </w:numPr>
-        <w:rPr>
-          <w:bCs/>
-          <w:lang w:val="es-MX"/>
-        </w:rPr>
-      </w:pPr>
-      <w:r>
-        <w:rPr>
-          <w:bCs/>
-          <w:lang w:val="es-MX"/>
-        </w:rPr>
-        <w:t>Gestionar información del horario</w:t>
-      </w:r>
-    </w:p>
-    <w:p>
-      <w:pPr>
-        <w:pStyle w:val="Prrafodelista"/>
-        <w:ind w:left="1080"/>
-        <w:rPr>
-          <w:bCs/>
-          <w:lang w:val="es-MX"/>
-        </w:rPr>
-      </w:pPr>
-      <w:r>
-        <w:rPr>
-          <w:bCs/>
-          <w:lang w:val="es-MX"/>
-        </w:rPr>
-        <w:t>a) leer un archivo</w:t>
-      </w:r>
-    </w:p>
-    <w:p>
-      <w:pPr>
-        <w:pStyle w:val="Prrafodelista"/>
-        <w:numPr>
-          <w:ilvl w:val="0"/>
-          <w:numId w:val="5"/>
-        </w:numPr>
-        <w:rPr>
-          <w:bCs/>
-          <w:lang w:val="es-MX"/>
-        </w:rPr>
-      </w:pPr>
-      <w:r>
-        <w:rPr>
-          <w:bCs/>
-          <w:lang w:val="es-MX"/>
-        </w:rPr>
-        <w:t>Crear un archivo</w:t>
-      </w:r>
-    </w:p>
-    <w:p>
-      <w:pPr>
-        <w:pStyle w:val="Prrafodelista"/>
-        <w:numPr>
-          <w:ilvl w:val="0"/>
-          <w:numId w:val="3"/>
-        </w:numPr>
-        <w:rPr>
-          <w:bCs/>
-          <w:lang w:val="es-MX"/>
-        </w:rPr>
-      </w:pPr>
-      <w:r>
-        <w:rPr>
-          <w:bCs/>
-          <w:lang w:val="es-MX"/>
+          <w:lang w:val="es-ES"/>
+        </w:rPr>
+      </w:pPr>
+      <w:r>
+        <w:rPr>
+          <w:lang w:val="es-ES"/>
+        </w:rPr>
+        <w:t>Acomodaremos primero: (nombre de la materia)</w:t>
+      </w:r>
+    </w:p>
+    <w:p>
+      <w:pPr>
+        <w:rPr>
+          <w:lang w:val="es-ES"/>
+        </w:rPr>
+      </w:pPr>
+      <w:r>
+        <w:rPr>
+          <w:lang w:val="es-ES"/>
+        </w:rPr>
+        <w:t>Calculará los espacios vacíos y los sugerirá al usuario mediante una lista numerada</w:t>
+      </w:r>
+    </w:p>
+    <w:p>
+      <w:pPr>
+        <w:rPr>
+          <w:lang w:val="es-ES"/>
+        </w:rPr>
+      </w:pPr>
+      <w:r>
+        <w:rPr>
+          <w:lang w:val="es-ES"/>
+        </w:rPr>
+        <w:t xml:space="preserve">El usuario, deberá escoger el ítem de la lista con el espacio de estudio que le sea útil. </w:t>
+      </w:r>
+    </w:p>
+    <w:p>
+      <w:pPr>
+        <w:rPr>
+          <w:lang w:val="es-ES"/>
+        </w:rPr>
+      </w:pPr>
+      <w:r>
+        <w:rPr>
+          <w:lang w:val="es-ES"/>
         </w:rPr>
         <w:lastRenderedPageBreak/>
-        <w:t xml:space="preserve">Sugerir espacios </w:t>
-      </w:r>
-      <w:r>
-        <w:rPr>
-          <w:bCs/>
-          <w:lang w:val="es-MX"/>
-        </w:rPr>
-        <w:t>de estudio (gestionar).</w:t>
-      </w:r>
-    </w:p>
-    <w:p>
-      <w:pPr>
-        <w:rPr>
-          <w:bCs/>
-          <w:lang w:val="es-MX"/>
+        <w:t xml:space="preserve">El espacio que escoja el usuario pasará a ser un espacio ocupado. El programa recalculará las horas de estudio faltantes y los espacios libres de nuevo, así hasta que se cubran el total de horas de estudio independientes que debía programar. </w:t>
+      </w:r>
+    </w:p>
+    <w:p>
+      <w:pPr>
+        <w:rPr>
+          <w:lang w:val="es-ES"/>
+        </w:rPr>
+      </w:pPr>
+    </w:p>
+    <w:p>
+      <w:pPr>
+        <w:rPr>
+          <w:lang w:val="es-ES"/>
+        </w:rPr>
+      </w:pPr>
+      <w:r>
+        <w:rPr>
+          <w:lang w:val="es-ES"/>
+        </w:rPr>
+        <w:t>La interacción del programa será de la siguiente forma:</w:t>
+      </w:r>
+    </w:p>
+    <w:p>
+      <w:pPr>
+        <w:rPr>
+          <w:lang w:val="es-ES"/>
+        </w:rPr>
+      </w:pPr>
+      <w:r>
+        <w:rPr>
+          <w:lang w:val="es-ES"/>
+        </w:rPr>
+        <w:t xml:space="preserve">Usuario: las materias que tengo este semestre son estas y en el siguiente horario: </w:t>
+      </w:r>
+    </w:p>
+    <w:p>
+      <w:pPr>
+        <w:rPr>
+          <w:lang w:val="es-ES"/>
+        </w:rPr>
+      </w:pPr>
+      <w:r>
+        <w:rPr>
+          <w:lang w:val="es-ES"/>
+        </w:rPr>
+        <w:t>Maquina tienes un horario de (número de créditos) créditos</w:t>
+      </w:r>
+    </w:p>
+    <w:p>
+      <w:pPr>
+        <w:rPr>
+          <w:lang w:val="es-ES"/>
+        </w:rPr>
+      </w:pPr>
+      <w:r>
+        <w:rPr>
+          <w:lang w:val="es-ES"/>
+        </w:rPr>
+        <w:t>Eso significa que tendrás que estudiar (cálculo de horas semestrales) horas durante este semestre</w:t>
+      </w:r>
+    </w:p>
+    <w:p>
+      <w:pPr>
+        <w:rPr>
+          <w:lang w:val="es-ES"/>
+        </w:rPr>
+      </w:pPr>
+      <w:r>
+        <w:rPr>
+          <w:lang w:val="es-ES"/>
+        </w:rPr>
+        <w:t xml:space="preserve">Tienes (H.T.D) horas asistidas por un docente a la semana </w:t>
+      </w:r>
+    </w:p>
+    <w:p>
+      <w:pPr>
+        <w:rPr>
+          <w:lang w:val="es-ES"/>
+        </w:rPr>
+      </w:pPr>
+      <w:r>
+        <w:rPr>
+          <w:lang w:val="es-ES"/>
+        </w:rPr>
+        <w:t xml:space="preserve">Te quedan por acomodar (cálculo de horas semestrales – H.T.D. totales) horas </w:t>
+      </w:r>
+    </w:p>
+    <w:p>
+      <w:pPr>
+        <w:rPr>
+          <w:lang w:val="es-ES"/>
+        </w:rPr>
+      </w:pPr>
+      <w:r>
+        <w:rPr>
+          <w:lang w:val="es-ES"/>
+        </w:rPr>
+        <w:t>Yo vi que tienes (lista de espacios donde no hay registrada ninguna actividad asistida por el docente) espacios disponibles</w:t>
+      </w:r>
+    </w:p>
+    <w:p>
+      <w:pPr>
+        <w:rPr>
+          <w:lang w:val="es-ES"/>
+        </w:rPr>
+      </w:pPr>
+      <w:r>
+        <w:rPr>
+          <w:lang w:val="es-ES"/>
+        </w:rPr>
+        <w:t xml:space="preserve">¿Dónde quieres poner las horas que necesitas? </w:t>
+      </w:r>
+    </w:p>
+    <w:p>
+      <w:pPr>
+        <w:rPr>
+          <w:bCs/>
+          <w:lang w:val="es-ES"/>
         </w:rPr>
       </w:pPr>
     </w:p>
@@ -1096,7 +818,7 @@
 </file>
 
 <file path=word/numbering.xml><?xml version="1.0" encoding="utf-8"?>
-<w:numbering xmlns:wpc="http://schemas.microsoft.com/office/word/2010/wordprocessingCanvas" xmlns:cx="http://schemas.microsoft.com/office/drawing/2014/chartex" xmlns:cx1="http://schemas.microsoft.com/office/drawing/2015/9/8/chartex" xmlns:cx2="http://schemas.microsoft.com/office/drawing/2015/10/21/chartex" xmlns:cx3="http://schemas.microsoft.com/office/drawing/2016/5/9/chartex" xmlns:cx4="http://schemas.microsoft.com/office/drawing/2016/5/10/chartex" xmlns:cx5="http://schemas.microsoft.com/office/drawing/2016/5/11/chartex" xmlns:cx6="http://schemas.microsoft.com/office/drawing/2016/5/12/chartex" xmlns:cx7="http://schemas.microsoft.com/office/drawing/2016/5/13/chartex" xmlns:cx8="http://schemas.microsoft.com/office/drawing/2016/5/14/chartex" xmlns:mc="http://schemas.openxmlformats.org/markup-compatibility/2006" xmlns:aink="http://schemas.microsoft.com/office/drawing/2016/ink" xmlns:am3d="http://schemas.microsoft.com/office/drawing/2017/model3d" xmlns:o="urn:schemas-microsoft-com:office:office" xmlns:oel="http://schemas.microsoft.com/office/2019/extlst" xmlns:r="http://schemas.openxmlformats.org/officeDocument/2006/relationships" xmlns:m="http://schemas.openxmlformats.org/officeDocument/2006/math" xmlns:v="urn:schemas-microsoft-com:vml" xmlns:wp14="http://schemas.microsoft.com/office/word/2010/wordprocessingDrawing" xmlns:wp="http://schemas.openxmlformats.org/drawingml/2006/wordprocessingDrawing" xmlns:w10="urn:schemas-microsoft-com:office:word" xmlns:w="http://schemas.openxmlformats.org/wordprocessingml/2006/main" xmlns:w14="http://schemas.microsoft.com/office/word/2010/wordml" xmlns:w15="http://schemas.microsoft.com/office/word/2012/wordml" xmlns:w16cex="http://schemas.microsoft.com/office/word/2018/wordml/cex" xmlns:w16cid="http://schemas.microsoft.com/office/word/2016/wordml/cid" xmlns:w16="http://schemas.microsoft.com/office/word/2018/wordml" xmlns:w16du="http://schemas.microsoft.com/office/word/2023/wordml/word16du" xmlns:w16sdtdh="http://schemas.microsoft.com/office/word/2020/wordml/sdtdatahash" xmlns:w16se="http://schemas.microsoft.com/office/word/2015/wordml/symex" xmlns:wpg="http://schemas.microsoft.com/office/word/2010/wordprocessingGroup" xmlns:wpi="http://schemas.microsoft.com/office/word/2010/wordprocessingInk" xmlns:wne="http://schemas.microsoft.com/office/word/2006/wordml" xmlns:wps="http://schemas.microsoft.com/office/word/2010/wordprocessingShape" mc:Ignorable="w14 w15 w16se w16cid w16 w16cex w16sdtdh wp14">
+<w:numbering xmlns:wpc="http://schemas.microsoft.com/office/word/2010/wordprocessingCanvas" xmlns:cx="http://schemas.microsoft.com/office/drawing/2014/chartex" xmlns:cx1="http://schemas.microsoft.com/office/drawing/2015/9/8/chartex" xmlns:cx2="http://schemas.microsoft.com/office/drawing/2015/10/21/chartex" xmlns:cx3="http://schemas.microsoft.com/office/drawing/2016/5/9/chartex" xmlns:cx4="http://schemas.microsoft.com/office/drawing/2016/5/10/chartex" xmlns:cx5="http://schemas.microsoft.com/office/drawing/2016/5/11/chartex" xmlns:cx6="http://schemas.microsoft.com/office/drawing/2016/5/12/chartex" xmlns:cx7="http://schemas.microsoft.com/office/drawing/2016/5/13/chartex" xmlns:cx8="http://schemas.microsoft.com/office/drawing/2016/5/14/chartex" xmlns:mc="http://schemas.openxmlformats.org/markup-compatibility/2006" xmlns:aink="http://schemas.microsoft.com/office/drawing/2016/ink" xmlns:am3d="http://schemas.microsoft.com/office/drawing/2017/model3d" xmlns:o="urn:schemas-microsoft-com:office:office" xmlns:oel="http://schemas.microsoft.com/office/2019/extlst" xmlns:r="http://schemas.openxmlformats.org/officeDocument/2006/relationships" xmlns:m="http://schemas.openxmlformats.org/officeDocument/2006/math" xmlns:v="urn:schemas-microsoft-com:vml" xmlns:wp14="http://schemas.microsoft.com/office/word/2010/wordprocessingDrawing" xmlns:wp="http://schemas.openxmlformats.org/drawingml/2006/wordprocessingDrawing" xmlns:w10="urn:schemas-microsoft-com:office:word" xmlns:w="http://schemas.openxmlformats.org/wordprocessingml/2006/main" xmlns:w14="http://schemas.microsoft.com/office/word/2010/wordml" xmlns:w15="http://schemas.microsoft.com/office/word/2012/wordml" xmlns:w16cex="http://schemas.microsoft.com/office/word/2018/wordml/cex" xmlns:w16cid="http://schemas.microsoft.com/office/word/2016/wordml/cid" xmlns:w16="http://schemas.microsoft.com/office/word/2018/wordml" xmlns:w16sdtdh="http://schemas.microsoft.com/office/word/2020/wordml/sdtdatahash" xmlns:w16se="http://schemas.microsoft.com/office/word/2015/wordml/symex" xmlns:wpg="http://schemas.microsoft.com/office/word/2010/wordprocessingGroup" xmlns:wpi="http://schemas.microsoft.com/office/word/2010/wordprocessingInk" xmlns:wne="http://schemas.microsoft.com/office/word/2006/wordml" xmlns:wps="http://schemas.microsoft.com/office/word/2010/wordprocessingShape" mc:Ignorable="w14 w15 w16se w16cid w16 w16cex w16sdtdh wp14">
   <w:abstractNum w:abstractNumId="0" w15:restartNumberingAfterBreak="0">
     <w:nsid w:val="05FF48D8"/>
     <w:multiLevelType w:val="hybridMultilevel"/>
@@ -1187,6 +909,119 @@
     </w:lvl>
   </w:abstractNum>
   <w:abstractNum w:abstractNumId="1" w15:restartNumberingAfterBreak="0">
+    <w:nsid w:val="39BD4F1B"/>
+    <w:multiLevelType w:val="hybridMultilevel"/>
+    <w:tmpl w:val="040CB89A"/>
+    <w:lvl w:ilvl="0" w:tplc="240A0001">
+      <w:start w:val="1"/>
+      <w:numFmt w:val="bullet"/>
+      <w:lvlText w:val=""/>
+      <w:lvlJc w:val="left"/>
+      <w:pPr>
+        <w:ind w:left="720" w:hanging="360"/>
+      </w:pPr>
+      <w:rPr>
+        <w:rFonts w:ascii="Symbol" w:hAnsi="Symbol" w:hint="default"/>
+      </w:rPr>
+    </w:lvl>
+    <w:lvl w:ilvl="1" w:tplc="240A0003" w:tentative="1">
+      <w:start w:val="1"/>
+      <w:numFmt w:val="bullet"/>
+      <w:lvlText w:val="o"/>
+      <w:lvlJc w:val="left"/>
+      <w:pPr>
+        <w:ind w:left="1440" w:hanging="360"/>
+      </w:pPr>
+      <w:rPr>
+        <w:rFonts w:ascii="Courier New" w:hAnsi="Courier New" w:cs="Courier New" w:hint="default"/>
+      </w:rPr>
+    </w:lvl>
+    <w:lvl w:ilvl="2" w:tplc="240A0005" w:tentative="1">
+      <w:start w:val="1"/>
+      <w:numFmt w:val="bullet"/>
+      <w:lvlText w:val=""/>
+      <w:lvlJc w:val="left"/>
+      <w:pPr>
+        <w:ind w:left="2160" w:hanging="360"/>
+      </w:pPr>
+      <w:rPr>
+        <w:rFonts w:ascii="Wingdings" w:hAnsi="Wingdings" w:hint="default"/>
+      </w:rPr>
+    </w:lvl>
+    <w:lvl w:ilvl="3" w:tplc="240A0001" w:tentative="1">
+      <w:start w:val="1"/>
+      <w:numFmt w:val="bullet"/>
+      <w:lvlText w:val=""/>
+      <w:lvlJc w:val="left"/>
+      <w:pPr>
+        <w:ind w:left="2880" w:hanging="360"/>
+      </w:pPr>
+      <w:rPr>
+        <w:rFonts w:ascii="Symbol" w:hAnsi="Symbol" w:hint="default"/>
+      </w:rPr>
+    </w:lvl>
+    <w:lvl w:ilvl="4" w:tplc="240A0003" w:tentative="1">
+      <w:start w:val="1"/>
+      <w:numFmt w:val="bullet"/>
+      <w:lvlText w:val="o"/>
+      <w:lvlJc w:val="left"/>
+      <w:pPr>
+        <w:ind w:left="3600" w:hanging="360"/>
+      </w:pPr>
+      <w:rPr>
+        <w:rFonts w:ascii="Courier New" w:hAnsi="Courier New" w:cs="Courier New" w:hint="default"/>
+      </w:rPr>
+    </w:lvl>
+    <w:lvl w:ilvl="5" w:tplc="240A0005" w:tentative="1">
+      <w:start w:val="1"/>
+      <w:numFmt w:val="bullet"/>
+      <w:lvlText w:val=""/>
+      <w:lvlJc w:val="left"/>
+      <w:pPr>
+        <w:ind w:left="4320" w:hanging="360"/>
+      </w:pPr>
+      <w:rPr>
+        <w:rFonts w:ascii="Wingdings" w:hAnsi="Wingdings" w:hint="default"/>
+      </w:rPr>
+    </w:lvl>
+    <w:lvl w:ilvl="6" w:tplc="240A0001" w:tentative="1">
+      <w:start w:val="1"/>
+      <w:numFmt w:val="bullet"/>
+      <w:lvlText w:val=""/>
+      <w:lvlJc w:val="left"/>
+      <w:pPr>
+        <w:ind w:left="5040" w:hanging="360"/>
+      </w:pPr>
+      <w:rPr>
+        <w:rFonts w:ascii="Symbol" w:hAnsi="Symbol" w:hint="default"/>
+      </w:rPr>
+    </w:lvl>
+    <w:lvl w:ilvl="7" w:tplc="240A0003" w:tentative="1">
+      <w:start w:val="1"/>
+      <w:numFmt w:val="bullet"/>
+      <w:lvlText w:val="o"/>
+      <w:lvlJc w:val="left"/>
+      <w:pPr>
+        <w:ind w:left="5760" w:hanging="360"/>
+      </w:pPr>
+      <w:rPr>
+        <w:rFonts w:ascii="Courier New" w:hAnsi="Courier New" w:cs="Courier New" w:hint="default"/>
+      </w:rPr>
+    </w:lvl>
+    <w:lvl w:ilvl="8" w:tplc="240A0005" w:tentative="1">
+      <w:start w:val="1"/>
+      <w:numFmt w:val="bullet"/>
+      <w:lvlText w:val=""/>
+      <w:lvlJc w:val="left"/>
+      <w:pPr>
+        <w:ind w:left="6480" w:hanging="360"/>
+      </w:pPr>
+      <w:rPr>
+        <w:rFonts w:ascii="Wingdings" w:hAnsi="Wingdings" w:hint="default"/>
+      </w:rPr>
+    </w:lvl>
+  </w:abstractNum>
+  <w:abstractNum w:abstractNumId="2" w15:restartNumberingAfterBreak="0">
     <w:nsid w:val="3C72139C"/>
     <w:multiLevelType w:val="hybridMultilevel"/>
     <w:tmpl w:val="07EE9CB2"/>
@@ -1299,7 +1134,7 @@
       </w:rPr>
     </w:lvl>
   </w:abstractNum>
-  <w:abstractNum w:abstractNumId="2" w15:restartNumberingAfterBreak="0">
+  <w:abstractNum w:abstractNumId="3" w15:restartNumberingAfterBreak="0">
     <w:nsid w:val="3EDE172F"/>
     <w:multiLevelType w:val="hybridMultilevel"/>
     <w:tmpl w:val="1DD6E0D8"/>
@@ -1412,7 +1247,7 @@
       </w:rPr>
     </w:lvl>
   </w:abstractNum>
-  <w:abstractNum w:abstractNumId="3" w15:restartNumberingAfterBreak="0">
+  <w:abstractNum w:abstractNumId="4" w15:restartNumberingAfterBreak="0">
     <w:nsid w:val="4BA30125"/>
     <w:multiLevelType w:val="hybridMultilevel"/>
     <w:tmpl w:val="E1806FF2"/>
@@ -1525,7 +1360,120 @@
       </w:rPr>
     </w:lvl>
   </w:abstractNum>
-  <w:abstractNum w:abstractNumId="4" w15:restartNumberingAfterBreak="0">
+  <w:abstractNum w:abstractNumId="5" w15:restartNumberingAfterBreak="0">
+    <w:nsid w:val="582F4DA5"/>
+    <w:multiLevelType w:val="hybridMultilevel"/>
+    <w:tmpl w:val="09F68AC6"/>
+    <w:lvl w:ilvl="0" w:tplc="240A0001">
+      <w:start w:val="1"/>
+      <w:numFmt w:val="bullet"/>
+      <w:lvlText w:val=""/>
+      <w:lvlJc w:val="left"/>
+      <w:pPr>
+        <w:ind w:left="720" w:hanging="360"/>
+      </w:pPr>
+      <w:rPr>
+        <w:rFonts w:ascii="Symbol" w:hAnsi="Symbol" w:hint="default"/>
+      </w:rPr>
+    </w:lvl>
+    <w:lvl w:ilvl="1" w:tplc="240A0003" w:tentative="1">
+      <w:start w:val="1"/>
+      <w:numFmt w:val="bullet"/>
+      <w:lvlText w:val="o"/>
+      <w:lvlJc w:val="left"/>
+      <w:pPr>
+        <w:ind w:left="1440" w:hanging="360"/>
+      </w:pPr>
+      <w:rPr>
+        <w:rFonts w:ascii="Courier New" w:hAnsi="Courier New" w:cs="Courier New" w:hint="default"/>
+      </w:rPr>
+    </w:lvl>
+    <w:lvl w:ilvl="2" w:tplc="240A0005" w:tentative="1">
+      <w:start w:val="1"/>
+      <w:numFmt w:val="bullet"/>
+      <w:lvlText w:val=""/>
+      <w:lvlJc w:val="left"/>
+      <w:pPr>
+        <w:ind w:left="2160" w:hanging="360"/>
+      </w:pPr>
+      <w:rPr>
+        <w:rFonts w:ascii="Wingdings" w:hAnsi="Wingdings" w:hint="default"/>
+      </w:rPr>
+    </w:lvl>
+    <w:lvl w:ilvl="3" w:tplc="240A0001" w:tentative="1">
+      <w:start w:val="1"/>
+      <w:numFmt w:val="bullet"/>
+      <w:lvlText w:val=""/>
+      <w:lvlJc w:val="left"/>
+      <w:pPr>
+        <w:ind w:left="2880" w:hanging="360"/>
+      </w:pPr>
+      <w:rPr>
+        <w:rFonts w:ascii="Symbol" w:hAnsi="Symbol" w:hint="default"/>
+      </w:rPr>
+    </w:lvl>
+    <w:lvl w:ilvl="4" w:tplc="240A0003" w:tentative="1">
+      <w:start w:val="1"/>
+      <w:numFmt w:val="bullet"/>
+      <w:lvlText w:val="o"/>
+      <w:lvlJc w:val="left"/>
+      <w:pPr>
+        <w:ind w:left="3600" w:hanging="360"/>
+      </w:pPr>
+      <w:rPr>
+        <w:rFonts w:ascii="Courier New" w:hAnsi="Courier New" w:cs="Courier New" w:hint="default"/>
+      </w:rPr>
+    </w:lvl>
+    <w:lvl w:ilvl="5" w:tplc="240A0005" w:tentative="1">
+      <w:start w:val="1"/>
+      <w:numFmt w:val="bullet"/>
+      <w:lvlText w:val=""/>
+      <w:lvlJc w:val="left"/>
+      <w:pPr>
+        <w:ind w:left="4320" w:hanging="360"/>
+      </w:pPr>
+      <w:rPr>
+        <w:rFonts w:ascii="Wingdings" w:hAnsi="Wingdings" w:hint="default"/>
+      </w:rPr>
+    </w:lvl>
+    <w:lvl w:ilvl="6" w:tplc="240A0001" w:tentative="1">
+      <w:start w:val="1"/>
+      <w:numFmt w:val="bullet"/>
+      <w:lvlText w:val=""/>
+      <w:lvlJc w:val="left"/>
+      <w:pPr>
+        <w:ind w:left="5040" w:hanging="360"/>
+      </w:pPr>
+      <w:rPr>
+        <w:rFonts w:ascii="Symbol" w:hAnsi="Symbol" w:hint="default"/>
+      </w:rPr>
+    </w:lvl>
+    <w:lvl w:ilvl="7" w:tplc="240A0003" w:tentative="1">
+      <w:start w:val="1"/>
+      <w:numFmt w:val="bullet"/>
+      <w:lvlText w:val="o"/>
+      <w:lvlJc w:val="left"/>
+      <w:pPr>
+        <w:ind w:left="5760" w:hanging="360"/>
+      </w:pPr>
+      <w:rPr>
+        <w:rFonts w:ascii="Courier New" w:hAnsi="Courier New" w:cs="Courier New" w:hint="default"/>
+      </w:rPr>
+    </w:lvl>
+    <w:lvl w:ilvl="8" w:tplc="240A0005" w:tentative="1">
+      <w:start w:val="1"/>
+      <w:numFmt w:val="bullet"/>
+      <w:lvlText w:val=""/>
+      <w:lvlJc w:val="left"/>
+      <w:pPr>
+        <w:ind w:left="6480" w:hanging="360"/>
+      </w:pPr>
+      <w:rPr>
+        <w:rFonts w:ascii="Wingdings" w:hAnsi="Wingdings" w:hint="default"/>
+      </w:rPr>
+    </w:lvl>
+  </w:abstractNum>
+  <w:abstractNum w:abstractNumId="6" w15:restartNumberingAfterBreak="0">
     <w:nsid w:val="5A331B8A"/>
     <w:multiLevelType w:val="hybridMultilevel"/>
     <w:tmpl w:val="94447D8C"/>
@@ -1614,7 +1562,7 @@
       </w:pPr>
     </w:lvl>
   </w:abstractNum>
-  <w:abstractNum w:abstractNumId="5" w15:restartNumberingAfterBreak="0">
+  <w:abstractNum w:abstractNumId="7" w15:restartNumberingAfterBreak="0">
     <w:nsid w:val="5FA61C52"/>
     <w:multiLevelType w:val="hybridMultilevel"/>
     <w:tmpl w:val="5524B08E"/>
@@ -1727,7 +1675,7 @@
       </w:rPr>
     </w:lvl>
   </w:abstractNum>
-  <w:abstractNum w:abstractNumId="6" w15:restartNumberingAfterBreak="0">
+  <w:abstractNum w:abstractNumId="8" w15:restartNumberingAfterBreak="0">
     <w:nsid w:val="6C2A6838"/>
     <w:multiLevelType w:val="hybridMultilevel"/>
     <w:tmpl w:val="C5E431F0"/>
@@ -1817,25 +1765,31 @@
     </w:lvl>
   </w:abstractNum>
   <w:num w:numId="1" w16cid:durableId="1574006269">
-    <w:abstractNumId w:val="4"/>
+    <w:abstractNumId w:val="6"/>
   </w:num>
   <w:num w:numId="2" w16cid:durableId="678047101">
-    <w:abstractNumId w:val="1"/>
+    <w:abstractNumId w:val="2"/>
   </w:num>
   <w:num w:numId="3" w16cid:durableId="827794752">
-    <w:abstractNumId w:val="5"/>
+    <w:abstractNumId w:val="7"/>
   </w:num>
   <w:num w:numId="4" w16cid:durableId="1920403802">
     <w:abstractNumId w:val="0"/>
   </w:num>
   <w:num w:numId="5" w16cid:durableId="867645393">
-    <w:abstractNumId w:val="6"/>
+    <w:abstractNumId w:val="8"/>
   </w:num>
   <w:num w:numId="6" w16cid:durableId="1800561772">
-    <w:abstractNumId w:val="2"/>
+    <w:abstractNumId w:val="3"/>
   </w:num>
   <w:num w:numId="7" w16cid:durableId="1651010442">
-    <w:abstractNumId w:val="3"/>
+    <w:abstractNumId w:val="4"/>
+  </w:num>
+  <w:num w:numId="8" w16cid:durableId="334184957">
+    <w:abstractNumId w:val="5"/>
+  </w:num>
+  <w:num w:numId="9" w16cid:durableId="974023031">
+    <w:abstractNumId w:val="1"/>
   </w:num>
 </w:numbering>
 </file>

</xml_diff>

<commit_message>
Gestion de la informacion
</commit_message>
<xml_diff>
--- a/Parcial informática.docx
+++ b/Parcial informática.docx
@@ -220,14 +220,12 @@
         </w:rPr>
         <w:t xml:space="preserve">El sistema sumará el total de horas personales de estudio que debe acomodar el usuario (Suma de las horas de trabajo independiente de cada materia), mostrará al usuario el </w:t>
       </w:r>
-      <w:proofErr w:type="spellStart"/>
-      <w:r>
-        <w:rPr>
-          <w:lang w:val="es-ES"/>
-        </w:rPr>
-        <w:t>calculo</w:t>
-      </w:r>
-      <w:proofErr w:type="spellEnd"/>
+      <w:r>
+        <w:rPr>
+          <w:lang w:val="es-ES"/>
+        </w:rPr>
+        <w:t>cálculo</w:t>
+      </w:r>
       <w:r>
         <w:rPr>
           <w:lang w:val="es-ES"/>
@@ -447,6 +445,97 @@
       <w:pPr>
         <w:rPr>
           <w:b/>
+          <w:lang w:val="es-ES"/>
+        </w:rPr>
+      </w:pPr>
+      <w:r>
+        <w:rPr>
+          <w:b/>
+          <w:lang w:val="es-ES"/>
+        </w:rPr>
+        <w:t xml:space="preserve">¿Cómo gestionaremos la información? </w:t>
+      </w:r>
+    </w:p>
+    <w:p>
+      <w:pPr>
+        <w:rPr>
+          <w:bCs/>
+          <w:lang w:val="es-ES"/>
+        </w:rPr>
+      </w:pPr>
+      <w:r>
+        <w:rPr>
+          <w:bCs/>
+          <w:lang w:val="es-ES"/>
+        </w:rPr>
+        <w:t>Tendremos una función que nos permita contar la cantidad de cursos que se encuentran en el archivo (Contar las líneas del archivo), para así guardar los cursos en un puntero doble, donde cada posición será un curso</w:t>
+      </w:r>
+    </w:p>
+    <w:p>
+      <w:pPr>
+        <w:rPr>
+          <w:bCs/>
+          <w:lang w:val="es-ES"/>
+        </w:rPr>
+      </w:pPr>
+    </w:p>
+    <w:p>
+      <w:pPr>
+        <w:rPr>
+          <w:bCs/>
+          <w:lang w:val="es-ES"/>
+        </w:rPr>
+      </w:pPr>
+      <w:r>
+        <w:rPr>
+          <w:bCs/>
+          <w:lang w:val="es-ES"/>
+        </w:rPr>
+        <w:t>El horario y los cursos que el usuario ingrese serán puestos en una matriz (puntero doble) , el horario registrado por el usuario y el horario final (con horas de estudio incluidas) también estarán guardadas en un puntero doble</w:t>
+      </w:r>
+    </w:p>
+    <w:p>
+      <w:pPr>
+        <w:rPr>
+          <w:bCs/>
+          <w:lang w:val="es-ES"/>
+        </w:rPr>
+      </w:pPr>
+      <w:r>
+        <w:rPr>
+          <w:bCs/>
+          <w:lang w:val="es-ES"/>
+        </w:rPr>
+        <w:t xml:space="preserve"> </w:t>
+      </w:r>
+    </w:p>
+    <w:p>
+      <w:pPr>
+        <w:rPr>
+          <w:bCs/>
+          <w:lang w:val="es-ES"/>
+        </w:rPr>
+      </w:pPr>
+      <w:r>
+        <w:rPr>
+          <w:bCs/>
+          <w:lang w:val="es-ES"/>
+        </w:rPr>
+        <w:t xml:space="preserve">Usaremos memoria dinámica para manejar lo relacionado con la cantidad de cursos que están en el archivo, ya que desconocemos cual será su longitud. </w:t>
+      </w:r>
+    </w:p>
+    <w:p>
+      <w:pPr>
+        <w:rPr>
+          <w:bCs/>
+          <w:lang w:val="es-ES"/>
+        </w:rPr>
+      </w:pPr>
+    </w:p>
+    <w:p>
+      <w:pPr>
+        <w:rPr>
+          <w:b/>
           <w:lang w:val="es-MX"/>
         </w:rPr>
       </w:pPr>
@@ -475,51 +564,7 @@
           <w:bCs/>
           <w:lang w:val="es-MX"/>
         </w:rPr>
-        <w:t>Función</w:t>
-      </w:r>
-      <w:r>
-        <w:rPr>
-          <w:bCs/>
-          <w:lang w:val="es-MX"/>
-        </w:rPr>
-        <w:t xml:space="preserve"> para</w:t>
-      </w:r>
-      <w:r>
-        <w:rPr>
-          <w:bCs/>
-          <w:lang w:val="es-MX"/>
-        </w:rPr>
-        <w:t xml:space="preserve"> crear </w:t>
-      </w:r>
-      <w:r>
-        <w:rPr>
-          <w:bCs/>
-          <w:lang w:val="es-MX"/>
-        </w:rPr>
-        <w:t>archivo de las materias (</w:t>
-      </w:r>
-      <w:proofErr w:type="spellStart"/>
-      <w:r>
-        <w:rPr>
-          <w:bCs/>
-          <w:lang w:val="es-MX"/>
-        </w:rPr>
-        <w:t>crear</w:t>
-      </w:r>
-      <w:r>
-        <w:rPr>
-          <w:bCs/>
-          <w:lang w:val="es-MX"/>
-        </w:rPr>
-        <w:t>Materias</w:t>
-      </w:r>
-      <w:proofErr w:type="spellEnd"/>
-      <w:r>
-        <w:rPr>
-          <w:bCs/>
-          <w:lang w:val="es-MX"/>
-        </w:rPr>
-        <w:t>)</w:t>
+        <w:t>Función para leer el primer archivo de las materias (leerMaterias)</w:t>
       </w:r>
     </w:p>
     <w:p>
@@ -539,23 +584,7 @@
           <w:bCs/>
           <w:lang w:val="es-MX"/>
         </w:rPr>
-        <w:t>Función para leer el primer archivo de las materias (</w:t>
-      </w:r>
-      <w:proofErr w:type="spellStart"/>
-      <w:r>
-        <w:rPr>
-          <w:bCs/>
-          <w:lang w:val="es-MX"/>
-        </w:rPr>
-        <w:t>leerMaterias</w:t>
-      </w:r>
-      <w:proofErr w:type="spellEnd"/>
-      <w:r>
-        <w:rPr>
-          <w:bCs/>
-          <w:lang w:val="es-MX"/>
-        </w:rPr>
-        <w:t>)</w:t>
+        <w:t>Función que nos permita separar las características del curso divididas por “;” en el archivo (separar)</w:t>
       </w:r>
     </w:p>
     <w:p>
@@ -575,31 +604,17 @@
           <w:bCs/>
           <w:lang w:val="es-MX"/>
         </w:rPr>
-        <w:t>Función</w:t>
-      </w:r>
-      <w:r>
-        <w:rPr>
-          <w:bCs/>
-          <w:lang w:val="es-MX"/>
-        </w:rPr>
-        <w:t xml:space="preserve"> para crear el archivo con los horarios de las materias (</w:t>
-      </w:r>
-      <w:proofErr w:type="spellStart"/>
-      <w:r>
-        <w:rPr>
-          <w:bCs/>
-          <w:lang w:val="es-MX"/>
-        </w:rPr>
-        <w:t>crearHorario</w:t>
-      </w:r>
-      <w:proofErr w:type="spellEnd"/>
-      <w:r>
-        <w:rPr>
-          <w:bCs/>
-          <w:lang w:val="es-MX"/>
-        </w:rPr>
-        <w:t>)</w:t>
-      </w:r>
+        <w:t>Función que nos permita saber cuantos cursos se encuentran dentro del archivo (contarCursos)</w:t>
+      </w:r>
+    </w:p>
+    <w:p>
+      <w:pPr>
+        <w:rPr>
+          <w:b/>
+          <w:u w:val="single"/>
+          <w:lang w:val="es-MX"/>
+        </w:rPr>
+      </w:pPr>
     </w:p>
     <w:p>
       <w:pPr>
@@ -618,6 +633,7 @@
           <w:bCs/>
           <w:lang w:val="es-MX"/>
         </w:rPr>
+        <w:lastRenderedPageBreak/>
         <w:t>Función</w:t>
       </w:r>
       <w:r>
@@ -625,23 +641,7 @@
           <w:bCs/>
           <w:lang w:val="es-MX"/>
         </w:rPr>
-        <w:t xml:space="preserve"> para leer el archivo del horario (</w:t>
-      </w:r>
-      <w:proofErr w:type="spellStart"/>
-      <w:r>
-        <w:rPr>
-          <w:bCs/>
-          <w:lang w:val="es-MX"/>
-        </w:rPr>
-        <w:t>leerHorario</w:t>
-      </w:r>
-      <w:proofErr w:type="spellEnd"/>
-      <w:r>
-        <w:rPr>
-          <w:bCs/>
-          <w:lang w:val="es-MX"/>
-        </w:rPr>
-        <w:t>)</w:t>
+        <w:t xml:space="preserve"> para crear el archivo con los horarios de las materias (crearHorario)</w:t>
       </w:r>
     </w:p>
     <w:p>
@@ -668,23 +668,7 @@
           <w:bCs/>
           <w:lang w:val="es-MX"/>
         </w:rPr>
-        <w:t xml:space="preserve"> para calcular horas faltantes de estudio (</w:t>
-      </w:r>
-      <w:proofErr w:type="spellStart"/>
-      <w:r>
-        <w:rPr>
-          <w:bCs/>
-          <w:lang w:val="es-MX"/>
-        </w:rPr>
-        <w:t>horasFaltantes</w:t>
-      </w:r>
-      <w:proofErr w:type="spellEnd"/>
-      <w:r>
-        <w:rPr>
-          <w:bCs/>
-          <w:lang w:val="es-MX"/>
-        </w:rPr>
-        <w:t>)</w:t>
+        <w:t xml:space="preserve"> para calcular horas faltantes de estudio (horasFaltantes)</w:t>
       </w:r>
     </w:p>
     <w:p>
@@ -740,37 +724,19 @@
           <w:lang w:val="es-MX"/>
         </w:rPr>
       </w:pPr>
-      <w:proofErr w:type="spellStart"/>
-      <w:r>
-        <w:rPr>
-          <w:bCs/>
-          <w:lang w:val="es-MX"/>
-        </w:rPr>
-        <w:t>Funcion</w:t>
-      </w:r>
-      <w:proofErr w:type="spellEnd"/>
-      <w:r>
-        <w:rPr>
-          <w:bCs/>
-          <w:lang w:val="es-MX"/>
-        </w:rPr>
-        <w:t xml:space="preserve"> para acomodar espacios de estudio (</w:t>
-      </w:r>
-      <w:proofErr w:type="spellStart"/>
-      <w:r>
-        <w:rPr>
-          <w:bCs/>
-          <w:lang w:val="es-MX"/>
-        </w:rPr>
-        <w:t>espaciosEstudio</w:t>
-      </w:r>
-      <w:proofErr w:type="spellEnd"/>
-      <w:r>
-        <w:rPr>
-          <w:bCs/>
-          <w:lang w:val="es-MX"/>
-        </w:rPr>
-        <w:t>)</w:t>
+      <w:r>
+        <w:rPr>
+          <w:bCs/>
+          <w:lang w:val="es-MX"/>
+        </w:rPr>
+        <w:t>Función</w:t>
+      </w:r>
+      <w:r>
+        <w:rPr>
+          <w:bCs/>
+          <w:lang w:val="es-MX"/>
+        </w:rPr>
+        <w:t xml:space="preserve"> para acomodar espacios de estudio (espaciosEstudio)</w:t>
       </w:r>
     </w:p>
     <w:p>
@@ -784,21 +750,165 @@
     </w:p>
     <w:p>
       <w:pPr>
-        <w:ind w:left="720"/>
-        <w:rPr>
-          <w:bCs/>
-          <w:lang w:val="es-MX"/>
-        </w:rPr>
-      </w:pPr>
-    </w:p>
-    <w:p>
-      <w:pPr>
-        <w:pStyle w:val="Prrafodelista"/>
-        <w:ind w:left="1080"/>
-        <w:rPr>
-          <w:lang w:val="es-MX"/>
-        </w:rPr>
-      </w:pPr>
+        <w:rPr>
+          <w:bCs/>
+          <w:lang w:val="es-MX"/>
+        </w:rPr>
+      </w:pPr>
+    </w:p>
+    <w:p>
+      <w:pPr>
+        <w:rPr>
+          <w:bCs/>
+          <w:lang w:val="es-MX"/>
+        </w:rPr>
+      </w:pPr>
+      <w:r>
+        <w:rPr>
+          <w:bCs/>
+          <w:lang w:val="es-MX"/>
+        </w:rPr>
+        <w:t>El archivo donde están registradas la materia se verá de la siguiente forma:</w:t>
+      </w:r>
+    </w:p>
+    <w:p>
+      <w:pPr>
+        <w:rPr>
+          <w:bCs/>
+          <w:u w:val="single"/>
+          <w:lang w:val="es-MX"/>
+        </w:rPr>
+      </w:pPr>
+      <w:r>
+        <w:rPr>
+          <w:bCs/>
+          <w:lang w:val="es-MX"/>
+        </w:rPr>
+        <w:t>2598521;</w:t>
+      </w:r>
+      <w:r>
+        <w:rPr>
+          <w:bCs/>
+          <w:lang w:val="es-MX"/>
+        </w:rPr>
+        <w:t xml:space="preserve"> </w:t>
+      </w:r>
+      <w:r>
+        <w:rPr>
+          <w:bCs/>
+          <w:lang w:val="es-MX"/>
+        </w:rPr>
+        <w:t>Informatica</w:t>
+      </w:r>
+      <w:r>
+        <w:rPr>
+          <w:bCs/>
+          <w:lang w:val="es-MX"/>
+        </w:rPr>
+        <w:t>;</w:t>
+      </w:r>
+      <w:r>
+        <w:rPr>
+          <w:bCs/>
+          <w:lang w:val="es-MX"/>
+        </w:rPr>
+        <w:t>4;7;5</w:t>
+      </w:r>
+      <w:r>
+        <w:rPr>
+          <w:bCs/>
+          <w:lang w:val="es-MX"/>
+        </w:rPr>
+        <w:t>;</w:t>
+      </w:r>
+    </w:p>
+    <w:p>
+      <w:pPr>
+        <w:rPr>
+          <w:bCs/>
+          <w:u w:val="single"/>
+          <w:lang w:val="es-MX"/>
+        </w:rPr>
+      </w:pPr>
+      <w:r>
+        <w:rPr>
+          <w:bCs/>
+          <w:lang w:val="es-MX"/>
+        </w:rPr>
+        <w:t>2540956;</w:t>
+      </w:r>
+      <w:r>
+        <w:rPr>
+          <w:bCs/>
+          <w:lang w:val="es-MX"/>
+        </w:rPr>
+        <w:t xml:space="preserve"> </w:t>
+      </w:r>
+      <w:r>
+        <w:rPr>
+          <w:bCs/>
+          <w:lang w:val="es-MX"/>
+        </w:rPr>
+        <w:t>Calculo Diferencial</w:t>
+      </w:r>
+      <w:r>
+        <w:rPr>
+          <w:bCs/>
+          <w:lang w:val="es-MX"/>
+        </w:rPr>
+        <w:t>;</w:t>
+      </w:r>
+      <w:r>
+        <w:rPr>
+          <w:bCs/>
+          <w:lang w:val="es-MX"/>
+        </w:rPr>
+        <w:t>3;4;5</w:t>
+      </w:r>
+      <w:r>
+        <w:rPr>
+          <w:bCs/>
+          <w:lang w:val="es-MX"/>
+        </w:rPr>
+        <w:t>;</w:t>
+      </w:r>
+    </w:p>
+    <w:p>
+      <w:pPr>
+        <w:rPr>
+          <w:bCs/>
+          <w:u w:val="single"/>
+          <w:lang w:val="es-MX"/>
+        </w:rPr>
+      </w:pPr>
+      <w:r>
+        <w:rPr>
+          <w:bCs/>
+          <w:lang w:val="es-MX"/>
+        </w:rPr>
+        <w:t>2555221;</w:t>
+      </w:r>
+      <w:r>
+        <w:rPr>
+          <w:bCs/>
+          <w:lang w:val="es-MX"/>
+        </w:rPr>
+        <w:t xml:space="preserve"> </w:t>
+      </w:r>
+      <w:r>
+        <w:rPr>
+          <w:bCs/>
+          <w:lang w:val="es-MX"/>
+        </w:rPr>
+        <w:t>Algebra Lineal;3;4;5</w:t>
+      </w:r>
+      <w:r>
+        <w:rPr>
+          <w:bCs/>
+          <w:lang w:val="es-MX"/>
+        </w:rPr>
+        <w:t>;</w:t>
+      </w:r>
     </w:p>
     <w:p>
       <w:pPr>

</xml_diff>